<commit_message>
Adicion de texto al final del proyecto
</commit_message>
<xml_diff>
--- a/PROYECTOFINAL.docx
+++ b/PROYECTOFINAL.docx
@@ -510,18 +510,7 @@
               <w:szCs w:val="22"/>
               <w:lang w:val="es-ES"/>
             </w:rPr>
-            <w:t>Conteni</w:t>
-          </w:r>
-          <w:bookmarkStart w:id="0" w:name="_GoBack"/>
-          <w:bookmarkEnd w:id="0"/>
-          <w:r>
-            <w:rPr>
-              <w:rFonts w:ascii="Arial" w:hAnsi="Arial" w:cs="Arial"/>
-              <w:sz w:val="22"/>
-              <w:szCs w:val="22"/>
-              <w:lang w:val="es-ES"/>
-            </w:rPr>
-            <w:t>do</w:t>
+            <w:t>Contenido</w:t>
           </w:r>
         </w:p>
         <w:p>
@@ -5377,14 +5366,14 @@
         </w:rPr>
         <w:br w:type="page"/>
       </w:r>
-      <w:bookmarkStart w:id="1" w:name="_Toc489980632"/>
-      <w:bookmarkStart w:id="2" w:name="_Toc501142849"/>
+      <w:bookmarkStart w:id="0" w:name="_Toc489980632"/>
+      <w:bookmarkStart w:id="1" w:name="_Toc501142849"/>
       <w:r>
         <w:lastRenderedPageBreak/>
         <w:t>Plan</w:t>
       </w:r>
+      <w:bookmarkEnd w:id="0"/>
       <w:bookmarkEnd w:id="1"/>
-      <w:bookmarkEnd w:id="2"/>
     </w:p>
     <w:p>
       <w:pPr>
@@ -5394,13 +5383,13 @@
           <w:numId w:val="42"/>
         </w:numPr>
       </w:pPr>
-      <w:bookmarkStart w:id="3" w:name="_Toc489980633"/>
-      <w:bookmarkStart w:id="4" w:name="_Toc501142850"/>
+      <w:bookmarkStart w:id="2" w:name="_Toc489980633"/>
+      <w:bookmarkStart w:id="3" w:name="_Toc501142850"/>
       <w:r>
         <w:t>Título del Proyecto</w:t>
       </w:r>
+      <w:bookmarkEnd w:id="2"/>
       <w:bookmarkEnd w:id="3"/>
-      <w:bookmarkEnd w:id="4"/>
     </w:p>
     <w:p>
       <w:pPr>
@@ -5446,78 +5435,78 @@
       <w:pPr>
         <w:pStyle w:val="2Temas"/>
       </w:pPr>
-      <w:bookmarkStart w:id="5" w:name="_Toc489980634"/>
-      <w:bookmarkStart w:id="6" w:name="_Toc501142851"/>
+      <w:bookmarkStart w:id="4" w:name="_Toc489980634"/>
+      <w:bookmarkStart w:id="5" w:name="_Toc501142851"/>
       <w:r>
         <w:t>Definición y Justificación del problema</w:t>
       </w:r>
+      <w:bookmarkEnd w:id="4"/>
       <w:bookmarkEnd w:id="5"/>
+    </w:p>
+    <w:p>
+      <w:pPr>
+        <w:pStyle w:val="3Subtemas"/>
+      </w:pPr>
+      <w:bookmarkStart w:id="6" w:name="_Toc489980635"/>
+      <w:bookmarkStart w:id="7" w:name="_Toc501142852"/>
+      <w:r>
+        <w:t>Definición</w:t>
+      </w:r>
+      <w:r>
+        <w:t xml:space="preserve"> del negocio</w:t>
+      </w:r>
       <w:bookmarkEnd w:id="6"/>
+      <w:bookmarkEnd w:id="7"/>
+      <w:r>
+        <w:t xml:space="preserve"> </w:t>
+      </w:r>
+    </w:p>
+    <w:p>
+      <w:r>
+        <w:t xml:space="preserve">La empresa </w:t>
+      </w:r>
+      <w:r>
+        <w:t>Dentales Pablo Herman S.A</w:t>
+      </w:r>
+      <w:r>
+        <w:t>.</w:t>
+      </w:r>
+      <w:r>
+        <w:t xml:space="preserve"> es una compañía localizada el distrito metropolitano de</w:t>
+      </w:r>
+      <w:r>
+        <w:t xml:space="preserve"> Quito, específicamente en el centro-norte de la capital,</w:t>
+      </w:r>
+      <w:r>
+        <w:t xml:space="preserve"> sec</w:t>
+      </w:r>
+      <w:r>
+        <w:t>tor de Santa Clara.</w:t>
+      </w:r>
+    </w:p>
+    <w:p/>
+    <w:p>
+      <w:r>
+        <w:t xml:space="preserve">En la actualidad su actividad comercial se basa </w:t>
+      </w:r>
+      <w:r>
+        <w:t>i</w:t>
+      </w:r>
+      <w:r>
+        <w:t>mportación y comercialización al por mayor y menor de equipamiento médico, odontológico y laboratorio forense, con su respectivo servicio técnico profesional.</w:t>
+      </w:r>
     </w:p>
     <w:p>
       <w:pPr>
         <w:pStyle w:val="3Subtemas"/>
       </w:pPr>
-      <w:bookmarkStart w:id="7" w:name="_Toc489980635"/>
-      <w:bookmarkStart w:id="8" w:name="_Toc501142852"/>
-      <w:r>
-        <w:t>Definición</w:t>
-      </w:r>
-      <w:r>
-        <w:t xml:space="preserve"> del negocio</w:t>
-      </w:r>
-      <w:bookmarkEnd w:id="7"/>
+      <w:bookmarkStart w:id="8" w:name="_Toc489980636"/>
+      <w:bookmarkStart w:id="9" w:name="_Toc501142853"/>
+      <w:r>
+        <w:t>Justificación del problema</w:t>
+      </w:r>
       <w:bookmarkEnd w:id="8"/>
-      <w:r>
-        <w:t xml:space="preserve"> </w:t>
-      </w:r>
-    </w:p>
-    <w:p>
-      <w:r>
-        <w:t xml:space="preserve">La empresa </w:t>
-      </w:r>
-      <w:r>
-        <w:t>Dentales Pablo Herman S.A</w:t>
-      </w:r>
-      <w:r>
-        <w:t>.</w:t>
-      </w:r>
-      <w:r>
-        <w:t xml:space="preserve"> es una compañía localizada el distrito metropolitano de</w:t>
-      </w:r>
-      <w:r>
-        <w:t xml:space="preserve"> Quito, específicamente en el centro-norte de la capital,</w:t>
-      </w:r>
-      <w:r>
-        <w:t xml:space="preserve"> sec</w:t>
-      </w:r>
-      <w:r>
-        <w:t>tor de Santa Clara.</w:t>
-      </w:r>
-    </w:p>
-    <w:p/>
-    <w:p>
-      <w:r>
-        <w:t xml:space="preserve">En la actualidad su actividad comercial se basa </w:t>
-      </w:r>
-      <w:r>
-        <w:t>i</w:t>
-      </w:r>
-      <w:r>
-        <w:t>mportación y comercialización al por mayor y menor de equipamiento médico, odontológico y laboratorio forense, con su respectivo servicio técnico profesional.</w:t>
-      </w:r>
-    </w:p>
-    <w:p>
-      <w:pPr>
-        <w:pStyle w:val="3Subtemas"/>
-      </w:pPr>
-      <w:bookmarkStart w:id="9" w:name="_Toc489980636"/>
-      <w:bookmarkStart w:id="10" w:name="_Toc501142853"/>
-      <w:r>
-        <w:t>Justificación del problema</w:t>
-      </w:r>
       <w:bookmarkEnd w:id="9"/>
-      <w:bookmarkEnd w:id="10"/>
       <w:r>
         <w:t xml:space="preserve"> </w:t>
       </w:r>
@@ -5629,26 +5618,26 @@
       <w:pPr>
         <w:pStyle w:val="2Temas"/>
       </w:pPr>
-      <w:bookmarkStart w:id="11" w:name="_Toc489980637"/>
-      <w:bookmarkStart w:id="12" w:name="_Toc501142854"/>
+      <w:bookmarkStart w:id="10" w:name="_Toc489980637"/>
+      <w:bookmarkStart w:id="11" w:name="_Toc501142854"/>
       <w:r>
         <w:lastRenderedPageBreak/>
         <w:t>Objetivos</w:t>
       </w:r>
+      <w:bookmarkEnd w:id="10"/>
       <w:bookmarkEnd w:id="11"/>
+    </w:p>
+    <w:p>
+      <w:pPr>
+        <w:pStyle w:val="3Subtemas"/>
+      </w:pPr>
+      <w:bookmarkStart w:id="12" w:name="_Toc489980638"/>
+      <w:bookmarkStart w:id="13" w:name="_Toc501142855"/>
+      <w:r>
+        <w:t>Principales</w:t>
+      </w:r>
       <w:bookmarkEnd w:id="12"/>
-    </w:p>
-    <w:p>
-      <w:pPr>
-        <w:pStyle w:val="3Subtemas"/>
-      </w:pPr>
-      <w:bookmarkStart w:id="13" w:name="_Toc489980638"/>
-      <w:bookmarkStart w:id="14" w:name="_Toc501142855"/>
-      <w:r>
-        <w:t>Principales</w:t>
-      </w:r>
       <w:bookmarkEnd w:id="13"/>
-      <w:bookmarkEnd w:id="14"/>
     </w:p>
     <w:p>
       <w:pPr>
@@ -5669,13 +5658,13 @@
       <w:pPr>
         <w:pStyle w:val="3Subtemas"/>
       </w:pPr>
-      <w:bookmarkStart w:id="15" w:name="_Toc489980639"/>
-      <w:bookmarkStart w:id="16" w:name="_Toc501142856"/>
+      <w:bookmarkStart w:id="14" w:name="_Toc489980639"/>
+      <w:bookmarkStart w:id="15" w:name="_Toc501142856"/>
       <w:r>
         <w:t>Secundarios</w:t>
       </w:r>
+      <w:bookmarkEnd w:id="14"/>
       <w:bookmarkEnd w:id="15"/>
-      <w:bookmarkEnd w:id="16"/>
     </w:p>
     <w:p>
       <w:pPr>
@@ -5714,40 +5703,40 @@
       <w:pPr>
         <w:pStyle w:val="2Temas"/>
       </w:pPr>
-      <w:bookmarkStart w:id="17" w:name="_Toc489980640"/>
-      <w:bookmarkStart w:id="18" w:name="_Toc501142857"/>
+      <w:bookmarkStart w:id="16" w:name="_Toc489980640"/>
+      <w:bookmarkStart w:id="17" w:name="_Toc501142857"/>
       <w:r>
         <w:t>Marco teórico</w:t>
       </w:r>
+      <w:bookmarkEnd w:id="16"/>
+      <w:r>
+        <w:t xml:space="preserve"> </w:t>
+      </w:r>
+      <w:r>
+        <w:t>introductorio</w:t>
+      </w:r>
       <w:bookmarkEnd w:id="17"/>
+    </w:p>
+    <w:p>
+      <w:pPr>
+        <w:pStyle w:val="3Subtemas"/>
+      </w:pPr>
+      <w:bookmarkStart w:id="18" w:name="_Toc489980641"/>
+      <w:bookmarkStart w:id="19" w:name="_Toc501142858"/>
+      <w:r>
+        <w:t>Ingeniería de requ</w:t>
+      </w:r>
+      <w:bookmarkEnd w:id="18"/>
+      <w:r>
+        <w:t>erimientos</w:t>
+      </w:r>
+      <w:bookmarkEnd w:id="19"/>
       <w:r>
         <w:t xml:space="preserve"> </w:t>
       </w:r>
-      <w:r>
-        <w:t>introductorio</w:t>
-      </w:r>
-      <w:bookmarkEnd w:id="18"/>
-    </w:p>
-    <w:p>
-      <w:pPr>
-        <w:pStyle w:val="3Subtemas"/>
-      </w:pPr>
-      <w:bookmarkStart w:id="19" w:name="_Toc489980641"/>
-      <w:bookmarkStart w:id="20" w:name="_Toc501142858"/>
-      <w:r>
-        <w:t>Ingeniería de requ</w:t>
-      </w:r>
-      <w:bookmarkEnd w:id="19"/>
-      <w:r>
-        <w:t>erimientos</w:t>
-      </w:r>
-      <w:bookmarkEnd w:id="20"/>
-      <w:r>
-        <w:t xml:space="preserve"> </w:t>
-      </w:r>
-    </w:p>
-    <w:p>
-      <w:bookmarkStart w:id="21" w:name="_Toc489980642"/>
+    </w:p>
+    <w:p>
+      <w:bookmarkStart w:id="20" w:name="_Toc489980642"/>
       <w:r>
         <w:t>El proceso de recopilar, analizar y verificar las necesidades del cliente para un sistema de software es conocido como Ingeniería de Requerimientos. La meta de</w:t>
       </w:r>
@@ -5902,71 +5891,71 @@
       <w:pPr>
         <w:pStyle w:val="2Temas"/>
       </w:pPr>
-      <w:bookmarkStart w:id="22" w:name="_Toc501142859"/>
+      <w:bookmarkStart w:id="21" w:name="_Toc501142859"/>
       <w:r>
         <w:t>Hipótesis o ideas a defender</w:t>
       </w:r>
+      <w:bookmarkEnd w:id="20"/>
       <w:bookmarkEnd w:id="21"/>
+    </w:p>
+    <w:p>
+      <w:r>
+        <w:t>¿Es necesario para la empresa adquir software intérprete de datos con relación a la información de reloj biométrico de la compañía?</w:t>
+      </w:r>
+    </w:p>
+    <w:p>
+      <w:r>
+        <w:t>¿Se realizan más reportes en recursos humanos como parte de las actividades semanales y mensuales?</w:t>
+      </w:r>
+    </w:p>
+    <w:p>
+      <w:r>
+        <w:t>¿El personal de</w:t>
+      </w:r>
+      <w:r>
+        <w:t xml:space="preserve"> recursos humanos tiene a su cargo funciones adi</w:t>
+      </w:r>
+      <w:r>
+        <w:t xml:space="preserve">cionales fuera del departamento? </w:t>
+      </w:r>
+    </w:p>
+    <w:p>
+      <w:r>
+        <w:t>¿El software presentado aportara significativamente ahorros de tiempos a la empresa?</w:t>
+      </w:r>
+    </w:p>
+    <w:p>
+      <w:r>
+        <w:t>¿El software será confiable en todo momento?</w:t>
+      </w:r>
+    </w:p>
+    <w:p>
+      <w:pPr>
+        <w:pStyle w:val="2Temas"/>
+      </w:pPr>
+      <w:bookmarkStart w:id="22" w:name="_Toc489980643"/>
+      <w:bookmarkStart w:id="23" w:name="_Toc501142860"/>
+      <w:r>
+        <w:t>Metodología investigativa</w:t>
+      </w:r>
       <w:bookmarkEnd w:id="22"/>
-    </w:p>
-    <w:p>
-      <w:r>
-        <w:t>¿Es necesario para la empresa adquir software intérprete de datos con relación a la información de reloj biométrico de la compañía?</w:t>
-      </w:r>
-    </w:p>
-    <w:p>
-      <w:r>
-        <w:t>¿Se realizan más reportes en recursos humanos como parte de las actividades semanales y mensuales?</w:t>
-      </w:r>
-    </w:p>
-    <w:p>
-      <w:r>
-        <w:t>¿El personal de</w:t>
-      </w:r>
-      <w:r>
-        <w:t xml:space="preserve"> recursos humanos tiene a su cargo funciones adi</w:t>
-      </w:r>
-      <w:r>
-        <w:t xml:space="preserve">cionales fuera del departamento? </w:t>
-      </w:r>
-    </w:p>
-    <w:p>
-      <w:r>
-        <w:t>¿El software presentado aportara significativamente ahorros de tiempos a la empresa?</w:t>
-      </w:r>
-    </w:p>
-    <w:p>
-      <w:r>
-        <w:t>¿El software será confiable en todo momento?</w:t>
-      </w:r>
-    </w:p>
-    <w:p>
-      <w:pPr>
-        <w:pStyle w:val="2Temas"/>
-      </w:pPr>
-      <w:bookmarkStart w:id="23" w:name="_Toc489980643"/>
-      <w:bookmarkStart w:id="24" w:name="_Toc501142860"/>
-      <w:r>
-        <w:t>Metodología investigativa</w:t>
-      </w:r>
       <w:bookmarkEnd w:id="23"/>
+    </w:p>
+    <w:p>
+      <w:pPr>
+        <w:pStyle w:val="3Subtemas"/>
+      </w:pPr>
+      <w:bookmarkStart w:id="24" w:name="_Toc501142861"/>
+      <w:r>
+        <w:t xml:space="preserve">Metodología </w:t>
+      </w:r>
+      <w:r>
+        <w:t>ágil</w:t>
+      </w:r>
+      <w:r>
+        <w:t xml:space="preserve"> Scrum</w:t>
+      </w:r>
       <w:bookmarkEnd w:id="24"/>
-    </w:p>
-    <w:p>
-      <w:pPr>
-        <w:pStyle w:val="3Subtemas"/>
-      </w:pPr>
-      <w:bookmarkStart w:id="25" w:name="_Toc501142861"/>
-      <w:r>
-        <w:t xml:space="preserve">Metodología </w:t>
-      </w:r>
-      <w:r>
-        <w:t>ágil</w:t>
-      </w:r>
-      <w:r>
-        <w:t xml:space="preserve"> Scrum</w:t>
-      </w:r>
-      <w:bookmarkEnd w:id="25"/>
     </w:p>
     <w:p>
       <w:r>
@@ -5990,12 +5979,12 @@
       <w:pPr>
         <w:pStyle w:val="3Subtemas"/>
       </w:pPr>
+      <w:bookmarkStart w:id="25" w:name="_Toc501142862"/>
       <w:bookmarkStart w:id="26" w:name="_Toc489980645"/>
-      <w:bookmarkStart w:id="27" w:name="_Toc501142862"/>
       <w:r>
         <w:t>Identificación de actores principales</w:t>
       </w:r>
-      <w:bookmarkEnd w:id="27"/>
+      <w:bookmarkEnd w:id="25"/>
     </w:p>
     <w:p>
       <w:r>
@@ -6701,13 +6690,13 @@
       <w:pPr>
         <w:pStyle w:val="2Temas"/>
       </w:pPr>
-      <w:bookmarkStart w:id="28" w:name="_Toc501142863"/>
+      <w:bookmarkStart w:id="27" w:name="_Toc501142863"/>
       <w:r>
         <w:lastRenderedPageBreak/>
         <w:t>Resultados esperados</w:t>
       </w:r>
       <w:bookmarkEnd w:id="26"/>
-      <w:bookmarkEnd w:id="28"/>
+      <w:bookmarkEnd w:id="27"/>
       <w:r>
         <w:t xml:space="preserve"> </w:t>
       </w:r>
@@ -6739,7 +6728,7 @@
       <w:pPr>
         <w:pStyle w:val="1Capitulos"/>
       </w:pPr>
-      <w:bookmarkStart w:id="29" w:name="_Toc501142864"/>
+      <w:bookmarkStart w:id="28" w:name="_Toc501142864"/>
       <w:r>
         <w:lastRenderedPageBreak/>
         <w:t>Sección 1</w:t>
@@ -6747,17 +6736,17 @@
       <w:r>
         <w:t xml:space="preserve"> Fundamentación teórica</w:t>
       </w:r>
+      <w:bookmarkEnd w:id="28"/>
+    </w:p>
+    <w:p>
+      <w:pPr>
+        <w:pStyle w:val="2Temas"/>
+      </w:pPr>
+      <w:bookmarkStart w:id="29" w:name="_Toc501142865"/>
+      <w:r>
+        <w:t>Marco Teórico</w:t>
+      </w:r>
       <w:bookmarkEnd w:id="29"/>
-    </w:p>
-    <w:p>
-      <w:pPr>
-        <w:pStyle w:val="2Temas"/>
-      </w:pPr>
-      <w:bookmarkStart w:id="30" w:name="_Toc501142865"/>
-      <w:r>
-        <w:t>Marco Teórico</w:t>
-      </w:r>
-      <w:bookmarkEnd w:id="30"/>
     </w:p>
     <w:p>
       <w:pPr>
@@ -8304,11 +8293,11 @@
       <w:pPr>
         <w:pStyle w:val="3Subtemas"/>
       </w:pPr>
-      <w:bookmarkStart w:id="31" w:name="_Toc501142866"/>
+      <w:bookmarkStart w:id="30" w:name="_Toc501142866"/>
       <w:r>
         <w:t>Diagramación</w:t>
       </w:r>
-      <w:bookmarkEnd w:id="31"/>
+      <w:bookmarkEnd w:id="30"/>
       <w:r>
         <w:t xml:space="preserve"> </w:t>
       </w:r>
@@ -8474,11 +8463,11 @@
       <w:pPr>
         <w:pStyle w:val="3Subtemas"/>
       </w:pPr>
-      <w:bookmarkStart w:id="32" w:name="_Toc501142867"/>
+      <w:bookmarkStart w:id="31" w:name="_Toc501142867"/>
       <w:r>
         <w:t>Simbología</w:t>
       </w:r>
-      <w:bookmarkEnd w:id="32"/>
+      <w:bookmarkEnd w:id="31"/>
     </w:p>
     <w:p>
       <w:pPr>
@@ -9714,85 +9703,85 @@
       <w:r>
         <w:t xml:space="preserve"> </w:t>
       </w:r>
-      <w:bookmarkStart w:id="33" w:name="_Toc501142868"/>
+      <w:bookmarkStart w:id="32" w:name="_Toc501142868"/>
       <w:r>
         <w:t>Diagrama de flujo y participantes</w:t>
       </w:r>
+      <w:bookmarkEnd w:id="32"/>
+    </w:p>
+    <w:p>
+      <w:pPr>
+        <w:rPr>
+          <w:rFonts w:cs="Arial"/>
+        </w:rPr>
+      </w:pPr>
+      <w:r>
+        <w:rPr>
+          <w:rFonts w:cs="Arial"/>
+        </w:rPr>
+        <w:t xml:space="preserve">     Una de las características de este tipo de diagrama es que considera a los diversos participantes en el proceso y también describe el flujo de </w:t>
+      </w:r>
+      <w:r>
+        <w:rPr>
+          <w:rFonts w:cs="Arial"/>
+        </w:rPr>
+        <w:t xml:space="preserve">las actividades y la secuencias, es el caso de los diagramas que </w:t>
+      </w:r>
+    </w:p>
+    <w:p>
+      <w:pPr>
+        <w:rPr>
+          <w:rFonts w:cs="Arial"/>
+        </w:rPr>
+      </w:pPr>
+      <w:r>
+        <w:rPr>
+          <w:rFonts w:cs="Arial"/>
+        </w:rPr>
+        <w:t xml:space="preserve">     Normalmente, contiene más detalles que los dos diagramas anteriores, </w:t>
+      </w:r>
+      <w:r>
+        <w:rPr>
+          <w:rFonts w:cs="Arial"/>
+        </w:rPr>
+        <w:t>puesto que,</w:t>
+      </w:r>
+      <w:r>
+        <w:rPr>
+          <w:rFonts w:cs="Arial"/>
+        </w:rPr>
+        <w:t xml:space="preserve"> en una actividad, puede participar más de un área y ello da pie a desglosar cada una de dichas participaciones.</w:t>
+      </w:r>
+    </w:p>
+    <w:p>
+      <w:pPr>
+        <w:rPr>
+          <w:rFonts w:cs="Arial"/>
+        </w:rPr>
+      </w:pPr>
+      <w:r>
+        <w:rPr>
+          <w:rFonts w:cs="Arial"/>
+        </w:rPr>
+        <w:t xml:space="preserve">    En la presente investigación los autores han hecho uso de este tipo de diagramas, para lo cual se ha realizado un diagrama de flujo y participantes del proceso de selección y presentación del presente desarrollo al cliente final, en el mencionado desarrollo se realizaron entrevistas con el personal designado para el manejo del software asi como con el gerente de la empresa para asegurar que los requerimientos que se están levantando cumplan las necesidades del cliente. </w:t>
+      </w:r>
+    </w:p>
+    <w:p>
+      <w:pPr>
+        <w:rPr>
+          <w:rFonts w:cs="Arial"/>
+        </w:rPr>
+      </w:pPr>
+    </w:p>
+    <w:p>
+      <w:pPr>
+        <w:pStyle w:val="3Subtemas"/>
+      </w:pPr>
+      <w:bookmarkStart w:id="33" w:name="_Toc501142869"/>
+      <w:r>
+        <w:t>Técnica del diagrama causa-efecto:</w:t>
+      </w:r>
       <w:bookmarkEnd w:id="33"/>
-    </w:p>
-    <w:p>
-      <w:pPr>
-        <w:rPr>
-          <w:rFonts w:cs="Arial"/>
-        </w:rPr>
-      </w:pPr>
-      <w:r>
-        <w:rPr>
-          <w:rFonts w:cs="Arial"/>
-        </w:rPr>
-        <w:t xml:space="preserve">     Una de las características de este tipo de diagrama es que considera a los diversos participantes en el proceso y también describe el flujo de </w:t>
-      </w:r>
-      <w:r>
-        <w:rPr>
-          <w:rFonts w:cs="Arial"/>
-        </w:rPr>
-        <w:t xml:space="preserve">las actividades y la secuencias, es el caso de los diagramas que </w:t>
-      </w:r>
-    </w:p>
-    <w:p>
-      <w:pPr>
-        <w:rPr>
-          <w:rFonts w:cs="Arial"/>
-        </w:rPr>
-      </w:pPr>
-      <w:r>
-        <w:rPr>
-          <w:rFonts w:cs="Arial"/>
-        </w:rPr>
-        <w:t xml:space="preserve">     Normalmente, contiene más detalles que los dos diagramas anteriores, </w:t>
-      </w:r>
-      <w:r>
-        <w:rPr>
-          <w:rFonts w:cs="Arial"/>
-        </w:rPr>
-        <w:t>puesto que,</w:t>
-      </w:r>
-      <w:r>
-        <w:rPr>
-          <w:rFonts w:cs="Arial"/>
-        </w:rPr>
-        <w:t xml:space="preserve"> en una actividad, puede participar más de un área y ello da pie a desglosar cada una de dichas participaciones.</w:t>
-      </w:r>
-    </w:p>
-    <w:p>
-      <w:pPr>
-        <w:rPr>
-          <w:rFonts w:cs="Arial"/>
-        </w:rPr>
-      </w:pPr>
-      <w:r>
-        <w:rPr>
-          <w:rFonts w:cs="Arial"/>
-        </w:rPr>
-        <w:t xml:space="preserve">    En la presente investigación los autores han hecho uso de este tipo de diagramas, para lo cual se ha realizado un diagrama de flujo y participantes del proceso de selección y presentación del presente desarrollo al cliente final, en el mencionado desarrollo se realizaron entrevistas con el personal designado para el manejo del software asi como con el gerente de la empresa para asegurar que los requerimientos que se están levantando cumplan las necesidades del cliente. </w:t>
-      </w:r>
-    </w:p>
-    <w:p>
-      <w:pPr>
-        <w:rPr>
-          <w:rFonts w:cs="Arial"/>
-        </w:rPr>
-      </w:pPr>
-    </w:p>
-    <w:p>
-      <w:pPr>
-        <w:pStyle w:val="3Subtemas"/>
-      </w:pPr>
-      <w:bookmarkStart w:id="34" w:name="_Toc501142869"/>
-      <w:r>
-        <w:t>Técnica del diagrama causa-efecto:</w:t>
-      </w:r>
-      <w:bookmarkEnd w:id="34"/>
     </w:p>
     <w:p>
       <w:pPr>
@@ -10057,12 +10046,12 @@
       <w:pPr>
         <w:pStyle w:val="3Subtemas"/>
       </w:pPr>
-      <w:bookmarkStart w:id="35" w:name="_Toc501142870"/>
+      <w:bookmarkStart w:id="34" w:name="_Toc501142870"/>
       <w:r>
         <w:lastRenderedPageBreak/>
         <w:t>Diagrama de relación</w:t>
       </w:r>
-      <w:bookmarkEnd w:id="35"/>
+      <w:bookmarkEnd w:id="34"/>
     </w:p>
     <w:p>
       <w:pPr>
@@ -10236,11 +10225,11 @@
       <w:pPr>
         <w:pStyle w:val="3Subtemas"/>
       </w:pPr>
-      <w:bookmarkStart w:id="36" w:name="_Toc501142871"/>
+      <w:bookmarkStart w:id="35" w:name="_Toc501142871"/>
       <w:r>
         <w:t>Ciclos de vida de desarrollo del software</w:t>
       </w:r>
-      <w:bookmarkEnd w:id="36"/>
+      <w:bookmarkEnd w:id="35"/>
     </w:p>
     <w:p>
       <w:pPr>
@@ -10368,11 +10357,11 @@
       <w:pPr>
         <w:pStyle w:val="3Subtemas"/>
       </w:pPr>
-      <w:bookmarkStart w:id="37" w:name="_Toc501142872"/>
+      <w:bookmarkStart w:id="36" w:name="_Toc501142872"/>
       <w:r>
         <w:t>Arquitectura del Software</w:t>
       </w:r>
-      <w:bookmarkEnd w:id="37"/>
+      <w:bookmarkEnd w:id="36"/>
       <w:r>
         <w:t xml:space="preserve">  </w:t>
       </w:r>
@@ -10726,11 +10715,11 @@
       <w:pPr>
         <w:pStyle w:val="2Temas"/>
       </w:pPr>
-      <w:bookmarkStart w:id="38" w:name="_Toc501142873"/>
+      <w:bookmarkStart w:id="37" w:name="_Toc501142873"/>
       <w:r>
         <w:t>Marco Legal</w:t>
       </w:r>
-      <w:bookmarkEnd w:id="38"/>
+      <w:bookmarkEnd w:id="37"/>
     </w:p>
     <w:p>
       <w:pPr>
@@ -11572,11 +11561,11 @@
       <w:pPr>
         <w:pStyle w:val="2Temas"/>
       </w:pPr>
-      <w:bookmarkStart w:id="39" w:name="_Toc501142874"/>
+      <w:bookmarkStart w:id="38" w:name="_Toc501142874"/>
       <w:r>
         <w:t>Marco referencial</w:t>
       </w:r>
-      <w:bookmarkEnd w:id="39"/>
+      <w:bookmarkEnd w:id="38"/>
       <w:r>
         <w:t xml:space="preserve"> </w:t>
       </w:r>
@@ -13087,12 +13076,12 @@
       <w:pPr>
         <w:pStyle w:val="2Temas"/>
       </w:pPr>
-      <w:bookmarkStart w:id="40" w:name="_Toc501142875"/>
+      <w:bookmarkStart w:id="39" w:name="_Toc501142875"/>
       <w:r>
         <w:lastRenderedPageBreak/>
         <w:t>Marco ambiental</w:t>
       </w:r>
-      <w:bookmarkEnd w:id="40"/>
+      <w:bookmarkEnd w:id="39"/>
     </w:p>
     <w:p>
       <w:pPr>
@@ -13452,24 +13441,24 @@
       <w:pPr>
         <w:pStyle w:val="2Temas"/>
       </w:pPr>
-      <w:bookmarkStart w:id="41" w:name="_Toc501142876"/>
+      <w:bookmarkStart w:id="40" w:name="_Toc501142876"/>
       <w:r>
         <w:t>Marco tecnológico</w:t>
       </w:r>
+      <w:bookmarkEnd w:id="40"/>
+      <w:r>
+        <w:t xml:space="preserve"> </w:t>
+      </w:r>
+    </w:p>
+    <w:p>
+      <w:pPr>
+        <w:pStyle w:val="3Subtemas"/>
+      </w:pPr>
+      <w:bookmarkStart w:id="41" w:name="_Toc501142877"/>
+      <w:r>
+        <w:t>Terminología</w:t>
+      </w:r>
       <w:bookmarkEnd w:id="41"/>
-      <w:r>
-        <w:t xml:space="preserve"> </w:t>
-      </w:r>
-    </w:p>
-    <w:p>
-      <w:pPr>
-        <w:pStyle w:val="3Subtemas"/>
-      </w:pPr>
-      <w:bookmarkStart w:id="42" w:name="_Toc501142877"/>
-      <w:r>
-        <w:t>Terminología</w:t>
-      </w:r>
-      <w:bookmarkEnd w:id="42"/>
     </w:p>
     <w:p>
       <w:pPr>
@@ -13506,11 +13495,11 @@
           <w:numId w:val="24"/>
         </w:numPr>
       </w:pPr>
-      <w:bookmarkStart w:id="43" w:name="_Toc501142878"/>
+      <w:bookmarkStart w:id="42" w:name="_Toc501142878"/>
       <w:r>
         <w:t>Modelo de Casos de Uso del Negocio</w:t>
       </w:r>
-      <w:bookmarkEnd w:id="43"/>
+      <w:bookmarkEnd w:id="42"/>
     </w:p>
     <w:p>
       <w:pPr>
@@ -13547,11 +13536,11 @@
           <w:numId w:val="24"/>
         </w:numPr>
       </w:pPr>
-      <w:bookmarkStart w:id="44" w:name="_Toc501142879"/>
+      <w:bookmarkStart w:id="43" w:name="_Toc501142879"/>
       <w:r>
         <w:t>Modelo de Objetos del Negocio</w:t>
       </w:r>
-      <w:bookmarkEnd w:id="44"/>
+      <w:bookmarkEnd w:id="43"/>
     </w:p>
     <w:p>
       <w:pPr>
@@ -13597,11 +13586,11 @@
           <w:numId w:val="24"/>
         </w:numPr>
       </w:pPr>
-      <w:bookmarkStart w:id="45" w:name="_Toc501142880"/>
+      <w:bookmarkStart w:id="44" w:name="_Toc501142880"/>
       <w:r>
         <w:t>Modelo de Casos de Uso</w:t>
       </w:r>
-      <w:bookmarkEnd w:id="45"/>
+      <w:bookmarkEnd w:id="44"/>
     </w:p>
     <w:p>
       <w:pPr>
@@ -13638,11 +13627,11 @@
           <w:numId w:val="24"/>
         </w:numPr>
       </w:pPr>
-      <w:bookmarkStart w:id="46" w:name="_Toc501142881"/>
+      <w:bookmarkStart w:id="45" w:name="_Toc501142881"/>
       <w:r>
         <w:t>Especificaciones de Casos de Uso</w:t>
       </w:r>
-      <w:bookmarkEnd w:id="46"/>
+      <w:bookmarkEnd w:id="45"/>
     </w:p>
     <w:p>
       <w:pPr>
@@ -13679,11 +13668,11 @@
           <w:numId w:val="24"/>
         </w:numPr>
       </w:pPr>
-      <w:bookmarkStart w:id="47" w:name="_Toc501142882"/>
+      <w:bookmarkStart w:id="46" w:name="_Toc501142882"/>
       <w:r>
         <w:t>Especificaciones Adicionales</w:t>
       </w:r>
-      <w:bookmarkEnd w:id="47"/>
+      <w:bookmarkEnd w:id="46"/>
     </w:p>
     <w:p>
       <w:pPr>
@@ -13736,11 +13725,11 @@
           <w:numId w:val="24"/>
         </w:numPr>
       </w:pPr>
-      <w:bookmarkStart w:id="48" w:name="_Toc501142883"/>
+      <w:bookmarkStart w:id="47" w:name="_Toc501142883"/>
       <w:r>
         <w:t>Modelo de Análisis y Diseño</w:t>
       </w:r>
-      <w:bookmarkEnd w:id="48"/>
+      <w:bookmarkEnd w:id="47"/>
     </w:p>
     <w:p>
       <w:pPr>
@@ -13777,11 +13766,11 @@
           <w:numId w:val="24"/>
         </w:numPr>
       </w:pPr>
-      <w:bookmarkStart w:id="49" w:name="_Toc501142884"/>
+      <w:bookmarkStart w:id="48" w:name="_Toc501142884"/>
       <w:r>
         <w:t>Modelo de Datos</w:t>
       </w:r>
-      <w:bookmarkEnd w:id="49"/>
+      <w:bookmarkEnd w:id="48"/>
       <w:r>
         <w:t xml:space="preserve"> </w:t>
       </w:r>
@@ -13830,11 +13819,11 @@
           <w:numId w:val="24"/>
         </w:numPr>
       </w:pPr>
-      <w:bookmarkStart w:id="50" w:name="_Toc501142885"/>
+      <w:bookmarkStart w:id="49" w:name="_Toc501142885"/>
       <w:r>
         <w:t>Modelo de Implementación</w:t>
       </w:r>
-      <w:bookmarkEnd w:id="50"/>
+      <w:bookmarkEnd w:id="49"/>
     </w:p>
     <w:p>
       <w:pPr>
@@ -13871,11 +13860,11 @@
           <w:numId w:val="24"/>
         </w:numPr>
       </w:pPr>
-      <w:bookmarkStart w:id="51" w:name="_Toc501142886"/>
+      <w:bookmarkStart w:id="50" w:name="_Toc501142886"/>
       <w:r>
         <w:t>Casos de Prueba</w:t>
       </w:r>
-      <w:bookmarkEnd w:id="51"/>
+      <w:bookmarkEnd w:id="50"/>
     </w:p>
     <w:p>
       <w:pPr>
@@ -13912,11 +13901,11 @@
           <w:numId w:val="24"/>
         </w:numPr>
       </w:pPr>
-      <w:bookmarkStart w:id="52" w:name="_Toc501142887"/>
+      <w:bookmarkStart w:id="51" w:name="_Toc501142887"/>
       <w:r>
         <w:t>Plan de Iteración</w:t>
       </w:r>
-      <w:bookmarkEnd w:id="52"/>
+      <w:bookmarkEnd w:id="51"/>
     </w:p>
     <w:p>
       <w:pPr>
@@ -13953,11 +13942,11 @@
           <w:numId w:val="24"/>
         </w:numPr>
       </w:pPr>
-      <w:bookmarkStart w:id="53" w:name="_Toc501142888"/>
+      <w:bookmarkStart w:id="52" w:name="_Toc501142888"/>
       <w:r>
         <w:t>Material de Apoyo al Usuario Final</w:t>
       </w:r>
-      <w:bookmarkEnd w:id="53"/>
+      <w:bookmarkEnd w:id="52"/>
     </w:p>
     <w:p>
       <w:pPr>
@@ -14002,11 +13991,11 @@
           <w:numId w:val="24"/>
         </w:numPr>
       </w:pPr>
-      <w:bookmarkStart w:id="54" w:name="_Toc501142889"/>
+      <w:bookmarkStart w:id="53" w:name="_Toc501142889"/>
       <w:r>
         <w:t>Producto</w:t>
       </w:r>
-      <w:bookmarkEnd w:id="54"/>
+      <w:bookmarkEnd w:id="53"/>
     </w:p>
     <w:p>
       <w:pPr>
@@ -14051,12 +14040,12 @@
           <w:numId w:val="24"/>
         </w:numPr>
       </w:pPr>
-      <w:bookmarkStart w:id="55" w:name="_Toc501142890"/>
+      <w:bookmarkStart w:id="54" w:name="_Toc501142890"/>
       <w:r>
         <w:lastRenderedPageBreak/>
         <w:t>UML</w:t>
       </w:r>
-      <w:bookmarkEnd w:id="55"/>
+      <w:bookmarkEnd w:id="54"/>
     </w:p>
     <w:p>
       <w:r>
@@ -14219,7 +14208,7 @@
       <w:pPr>
         <w:pStyle w:val="1Capitulos"/>
       </w:pPr>
-      <w:bookmarkStart w:id="56" w:name="_Toc501142891"/>
+      <w:bookmarkStart w:id="55" w:name="_Toc501142891"/>
       <w:r>
         <w:lastRenderedPageBreak/>
         <w:t>Sección II</w:t>
@@ -14227,7 +14216,7 @@
       <w:r>
         <w:t xml:space="preserve"> Diagnostico</w:t>
       </w:r>
-      <w:bookmarkEnd w:id="56"/>
+      <w:bookmarkEnd w:id="55"/>
     </w:p>
     <w:p>
       <w:pPr>
@@ -14362,14 +14351,14 @@
       <w:pPr>
         <w:pStyle w:val="2Temas"/>
       </w:pPr>
-      <w:bookmarkStart w:id="57" w:name="_Toc501142892"/>
+      <w:bookmarkStart w:id="56" w:name="_Toc501142892"/>
       <w:r>
         <w:t>Diagrama</w:t>
       </w:r>
       <w:r>
         <w:t xml:space="preserve"> de flujo y participantes</w:t>
       </w:r>
-      <w:bookmarkEnd w:id="57"/>
+      <w:bookmarkEnd w:id="56"/>
     </w:p>
     <w:p>
       <w:pPr>
@@ -15218,7 +15207,7 @@
       <w:pPr>
         <w:pStyle w:val="1Capitulos"/>
       </w:pPr>
-      <w:bookmarkStart w:id="58" w:name="_Toc501142893"/>
+      <w:bookmarkStart w:id="57" w:name="_Toc501142893"/>
       <w:r>
         <w:lastRenderedPageBreak/>
         <w:t>Sección III</w:t>
@@ -15226,23 +15215,23 @@
       <w:r>
         <w:t xml:space="preserve"> Propuesta</w:t>
       </w:r>
+      <w:bookmarkEnd w:id="57"/>
+    </w:p>
+    <w:p>
+      <w:pPr>
+        <w:pStyle w:val="2Temas"/>
+      </w:pPr>
+      <w:bookmarkStart w:id="58" w:name="_Toc501142894"/>
+      <w:r>
+        <w:t>S</w:t>
+      </w:r>
+      <w:r>
+        <w:t>olución -</w:t>
+      </w:r>
+      <w:r>
+        <w:t xml:space="preserve"> Diagnóstico del Problema:</w:t>
+      </w:r>
       <w:bookmarkEnd w:id="58"/>
-    </w:p>
-    <w:p>
-      <w:pPr>
-        <w:pStyle w:val="2Temas"/>
-      </w:pPr>
-      <w:bookmarkStart w:id="59" w:name="_Toc501142894"/>
-      <w:r>
-        <w:t>S</w:t>
-      </w:r>
-      <w:r>
-        <w:t>olución -</w:t>
-      </w:r>
-      <w:r>
-        <w:t xml:space="preserve"> Diagnóstico del Problema:</w:t>
-      </w:r>
-      <w:bookmarkEnd w:id="59"/>
     </w:p>
     <w:p>
       <w:r>
@@ -17455,21 +17444,21 @@
       <w:pPr>
         <w:pStyle w:val="1Capitulos"/>
       </w:pPr>
-      <w:bookmarkStart w:id="60" w:name="_Toc501142895"/>
+      <w:bookmarkStart w:id="59" w:name="_Toc501142895"/>
       <w:r>
         <w:t>onclusiones y recomendaciones</w:t>
       </w:r>
+      <w:bookmarkEnd w:id="59"/>
+    </w:p>
+    <w:p>
+      <w:pPr>
+        <w:pStyle w:val="2Temas"/>
+      </w:pPr>
+      <w:bookmarkStart w:id="60" w:name="_Toc501142896"/>
+      <w:r>
+        <w:t>Conclusiones</w:t>
+      </w:r>
       <w:bookmarkEnd w:id="60"/>
-    </w:p>
-    <w:p>
-      <w:pPr>
-        <w:pStyle w:val="2Temas"/>
-      </w:pPr>
-      <w:bookmarkStart w:id="61" w:name="_Toc501142896"/>
-      <w:r>
-        <w:t>Conclusiones</w:t>
-      </w:r>
-      <w:bookmarkEnd w:id="61"/>
     </w:p>
     <w:p>
       <w:r>
@@ -17501,11 +17490,11 @@
       <w:pPr>
         <w:pStyle w:val="2Temas"/>
       </w:pPr>
-      <w:bookmarkStart w:id="62" w:name="_Toc501142897"/>
+      <w:bookmarkStart w:id="61" w:name="_Toc501142897"/>
       <w:r>
         <w:t>Recomendaciones</w:t>
       </w:r>
-      <w:bookmarkEnd w:id="62"/>
+      <w:bookmarkEnd w:id="61"/>
     </w:p>
     <w:p>
       <w:r>
@@ -17536,14 +17525,14 @@
           <w:color w:val="000000"/>
         </w:rPr>
       </w:pPr>
-      <w:bookmarkStart w:id="63" w:name="_Toc501142898"/>
+      <w:bookmarkStart w:id="62" w:name="_Toc501142898"/>
       <w:r>
         <w:t>B</w:t>
       </w:r>
       <w:r>
         <w:t>ibliografía</w:t>
       </w:r>
-      <w:bookmarkEnd w:id="63"/>
+      <w:bookmarkEnd w:id="62"/>
     </w:p>
     <w:p>
       <w:pPr>
@@ -18045,12 +18034,22 @@
       <w:pPr>
         <w:pStyle w:val="1Capitulos"/>
       </w:pPr>
-      <w:bookmarkStart w:id="64" w:name="_Toc501142899"/>
+      <w:bookmarkStart w:id="63" w:name="_Toc501142899"/>
       <w:r>
         <w:lastRenderedPageBreak/>
         <w:t>Anexos</w:t>
       </w:r>
+      <w:bookmarkEnd w:id="63"/>
+    </w:p>
+    <w:p>
+      <w:r>
+        <w:t>Se muestran</w:t>
+      </w:r>
+      <w:bookmarkStart w:id="64" w:name="_GoBack"/>
       <w:bookmarkEnd w:id="64"/>
+      <w:r>
+        <w:t xml:space="preserve"> todos los anexos como documentos y variaciones del proyecto</w:t>
+      </w:r>
     </w:p>
     <w:sectPr>
       <w:footerReference w:type="default" r:id="rId36"/>
@@ -18256,7 +18255,7 @@
                                     <w:szCs w:val="16"/>
                                     <w:lang w:val="es-ES"/>
                                   </w:rPr>
-                                  <w:t>4</w:t>
+                                  <w:t>7</w:t>
                                 </w:r>
                                 <w:r>
                                   <w:rPr>
@@ -18328,7 +18327,7 @@
                               <w:szCs w:val="16"/>
                               <w:lang w:val="es-ES"/>
                             </w:rPr>
-                            <w:t>4</w:t>
+                            <w:t>7</w:t>
                           </w:r>
                           <w:r>
                             <w:rPr>
@@ -18523,7 +18522,7 @@
                                     <w:szCs w:val="16"/>
                                     <w:lang w:val="es-ES"/>
                                   </w:rPr>
-                                  <w:t>20</w:t>
+                                  <w:t>37</w:t>
                                 </w:r>
                                 <w:r>
                                   <w:rPr>
@@ -18595,7 +18594,7 @@
                               <w:szCs w:val="16"/>
                               <w:lang w:val="es-ES"/>
                             </w:rPr>
-                            <w:t>20</w:t>
+                            <w:t>37</w:t>
                           </w:r>
                           <w:r>
                             <w:rPr>
@@ -18787,7 +18786,7 @@
                                     <w:szCs w:val="16"/>
                                     <w:lang w:val="es-ES"/>
                                   </w:rPr>
-                                  <w:t>46</w:t>
+                                  <w:t>42</w:t>
                                 </w:r>
                                 <w:r>
                                   <w:rPr>
@@ -18859,7 +18858,7 @@
                               <w:szCs w:val="16"/>
                               <w:lang w:val="es-ES"/>
                             </w:rPr>
-                            <w:t>46</w:t>
+                            <w:t>42</w:t>
                           </w:r>
                           <w:r>
                             <w:rPr>
@@ -19003,7 +19002,7 @@
         <v:path o:extrusionok="f" gradientshapeok="t" o:connecttype="rect"/>
         <o:lock v:ext="edit" aspectratio="t"/>
       </v:shapetype>
-      <v:shape id="_x0000_i1074" type="#_x0000_t75" style="width:3.75pt;height:5.25pt;visibility:visible;mso-wrap-style:square" o:bullet="t">
+      <v:shape id="_x0000_i1032" type="#_x0000_t75" style="width:3.75pt;height:5.25pt;visibility:visible;mso-wrap-style:square" o:bullet="t">
         <v:imagedata r:id="rId1" o:title=""/>
       </v:shape>
     </w:pict>
@@ -25991,7 +25990,7 @@
 </file>
 
 <file path=customXml/itemProps1.xml><?xml version="1.0" encoding="utf-8"?>
-<ds:datastoreItem xmlns:ds="http://schemas.openxmlformats.org/officeDocument/2006/customXml" ds:itemID="{5CB20F7A-22CB-4F0A-998B-DB2A706BDCD0}">
+<ds:datastoreItem xmlns:ds="http://schemas.openxmlformats.org/officeDocument/2006/customXml" ds:itemID="{3DE6AABA-9B09-40C2-A45D-F6BBFDD54E43}">
   <ds:schemaRefs>
     <ds:schemaRef ds:uri="http://schemas.openxmlformats.org/officeDocument/2006/bibliography"/>
   </ds:schemaRefs>

</xml_diff>